<commit_message>
Slightly changed Звіт, creating a folder for the second laboratory
</commit_message>
<xml_diff>
--- a/PZ_1_RandomNumbers/ПрактичнаРобота1ФуркалоЗвіт.docx
+++ b/PZ_1_RandomNumbers/ПрактичнаРобота1ФуркалоЗвіт.docx
@@ -248,15 +248,159 @@
           <w:szCs w:val="32"/>
           <w:lang w:val="en-US"/>
         </w:rPr>
-        <w:t>Haunts Stephen. Applied Cryptography in .NE</w:t>
-      </w:r>
-      <w:r>
-        <w:rPr>
-          <w:sz w:val="32"/>
-          <w:szCs w:val="32"/>
-          <w:lang w:val="en-US"/>
-        </w:rPr>
-        <w:t>T and Azure Key Vault</w:t>
+        <w:t>Haunts</w:t>
+      </w:r>
+      <w:r>
+        <w:rPr>
+          <w:sz w:val="32"/>
+          <w:szCs w:val="32"/>
+          <w:lang w:val="uk-UA"/>
+        </w:rPr>
+        <w:t xml:space="preserve"> </w:t>
+      </w:r>
+      <w:r>
+        <w:rPr>
+          <w:sz w:val="32"/>
+          <w:szCs w:val="32"/>
+          <w:lang w:val="en-US"/>
+        </w:rPr>
+        <w:t>Stephen</w:t>
+      </w:r>
+      <w:r>
+        <w:rPr>
+          <w:sz w:val="32"/>
+          <w:szCs w:val="32"/>
+          <w:lang w:val="uk-UA"/>
+        </w:rPr>
+        <w:t xml:space="preserve">. </w:t>
+      </w:r>
+      <w:r>
+        <w:rPr>
+          <w:sz w:val="32"/>
+          <w:szCs w:val="32"/>
+          <w:lang w:val="en-US"/>
+        </w:rPr>
+        <w:t>Applied</w:t>
+      </w:r>
+      <w:r>
+        <w:rPr>
+          <w:sz w:val="32"/>
+          <w:szCs w:val="32"/>
+          <w:lang w:val="uk-UA"/>
+        </w:rPr>
+        <w:t xml:space="preserve"> </w:t>
+      </w:r>
+      <w:r>
+        <w:rPr>
+          <w:sz w:val="32"/>
+          <w:szCs w:val="32"/>
+          <w:lang w:val="en-US"/>
+        </w:rPr>
+        <w:t>Cryptography</w:t>
+      </w:r>
+      <w:r>
+        <w:rPr>
+          <w:sz w:val="32"/>
+          <w:szCs w:val="32"/>
+          <w:lang w:val="uk-UA"/>
+        </w:rPr>
+        <w:t xml:space="preserve"> </w:t>
+      </w:r>
+      <w:r>
+        <w:rPr>
+          <w:sz w:val="32"/>
+          <w:szCs w:val="32"/>
+          <w:lang w:val="en-US"/>
+        </w:rPr>
+        <w:t>in</w:t>
+      </w:r>
+      <w:r>
+        <w:rPr>
+          <w:sz w:val="32"/>
+          <w:szCs w:val="32"/>
+          <w:lang w:val="uk-UA"/>
+        </w:rPr>
+        <w:t xml:space="preserve"> .</w:t>
+      </w:r>
+      <w:r>
+        <w:rPr>
+          <w:sz w:val="32"/>
+          <w:szCs w:val="32"/>
+          <w:lang w:val="en-US"/>
+        </w:rPr>
+        <w:t>NE</w:t>
+      </w:r>
+      <w:r>
+        <w:rPr>
+          <w:sz w:val="32"/>
+          <w:szCs w:val="32"/>
+          <w:lang w:val="en-US"/>
+        </w:rPr>
+        <w:t>T</w:t>
+      </w:r>
+      <w:r>
+        <w:rPr>
+          <w:sz w:val="32"/>
+          <w:szCs w:val="32"/>
+          <w:lang w:val="uk-UA"/>
+        </w:rPr>
+        <w:t xml:space="preserve"> </w:t>
+      </w:r>
+      <w:r>
+        <w:rPr>
+          <w:sz w:val="32"/>
+          <w:szCs w:val="32"/>
+          <w:lang w:val="en-US"/>
+        </w:rPr>
+        <w:t>and</w:t>
+      </w:r>
+      <w:r>
+        <w:rPr>
+          <w:sz w:val="32"/>
+          <w:szCs w:val="32"/>
+          <w:lang w:val="uk-UA"/>
+        </w:rPr>
+        <w:t xml:space="preserve"> </w:t>
+      </w:r>
+      <w:r>
+        <w:rPr>
+          <w:sz w:val="32"/>
+          <w:szCs w:val="32"/>
+          <w:lang w:val="en-US"/>
+        </w:rPr>
+        <w:t>Azure</w:t>
+      </w:r>
+      <w:r>
+        <w:rPr>
+          <w:sz w:val="32"/>
+          <w:szCs w:val="32"/>
+          <w:lang w:val="uk-UA"/>
+        </w:rPr>
+        <w:t xml:space="preserve"> </w:t>
+      </w:r>
+      <w:r>
+        <w:rPr>
+          <w:sz w:val="32"/>
+          <w:szCs w:val="32"/>
+          <w:lang w:val="en-US"/>
+        </w:rPr>
+        <w:t>Key</w:t>
+      </w:r>
+      <w:r>
+        <w:rPr>
+          <w:sz w:val="32"/>
+          <w:szCs w:val="32"/>
+          <w:lang w:val="uk-UA"/>
+        </w:rPr>
+        <w:t xml:space="preserve"> </w:t>
+      </w:r>
+      <w:r>
+        <w:rPr>
+          <w:sz w:val="32"/>
+          <w:szCs w:val="32"/>
+          <w:lang w:val="en-US"/>
+        </w:rPr>
+        <w:t>Vault</w:t>
       </w:r>
       <w:r>
         <w:rPr>
@@ -299,7 +443,39 @@
           <w:szCs w:val="32"/>
           <w:lang w:val="en-US"/>
         </w:rPr>
-        <w:t>Visual Studio Solution</w:t>
+        <w:t>Visual</w:t>
+      </w:r>
+      <w:r>
+        <w:rPr>
+          <w:sz w:val="32"/>
+          <w:szCs w:val="32"/>
+          <w:lang w:val="uk-UA"/>
+        </w:rPr>
+        <w:t xml:space="preserve"> </w:t>
+      </w:r>
+      <w:r>
+        <w:rPr>
+          <w:sz w:val="32"/>
+          <w:szCs w:val="32"/>
+          <w:lang w:val="en-US"/>
+        </w:rPr>
+        <w:t>Studio</w:t>
+      </w:r>
+      <w:r>
+        <w:rPr>
+          <w:sz w:val="32"/>
+          <w:szCs w:val="32"/>
+          <w:lang w:val="uk-UA"/>
+        </w:rPr>
+        <w:t xml:space="preserve"> </w:t>
+      </w:r>
+      <w:r>
+        <w:rPr>
+          <w:sz w:val="32"/>
+          <w:szCs w:val="32"/>
+          <w:lang w:val="en-US"/>
+        </w:rPr>
+        <w:t>Solution</w:t>
       </w:r>
       <w:r>
         <w:rPr>
@@ -357,7 +533,6 @@
         <w:rPr>
           <w:sz w:val="32"/>
           <w:szCs w:val="32"/>
-          <w:lang w:val="en-US"/>
         </w:rPr>
         <w:t xml:space="preserve">- </w:t>
       </w:r>
@@ -1025,13 +1200,6 @@
           <w:lang w:val="uk-UA"/>
         </w:rPr>
         <w:br/>
-      </w:r>
-      <w:r>
-        <w:rPr>
-          <w:sz w:val="32"/>
-          <w:szCs w:val="32"/>
-          <w:lang w:val="uk-UA"/>
-        </w:rPr>
         <w:t>Однак такий код буде корисний для будь-яких нескладних зав</w:t>
       </w:r>
       <w:r>
@@ -1106,7 +1274,15 @@
           <w:szCs w:val="32"/>
           <w:lang w:val="en-US"/>
         </w:rPr>
-        <w:t>for (</w:t>
+        <w:t>for</w:t>
+      </w:r>
+      <w:r>
+        <w:rPr>
+          <w:sz w:val="32"/>
+          <w:szCs w:val="32"/>
+          <w:lang w:val="uk-UA"/>
+        </w:rPr>
+        <w:t xml:space="preserve"> (</w:t>
       </w:r>
       <w:proofErr w:type="spellStart"/>
       <w:r>
@@ -1190,7 +1366,7 @@
         <w:rPr>
           <w:sz w:val="32"/>
           <w:szCs w:val="32"/>
-          <w:lang w:val="en-US"/>
+          <w:lang w:val="uk-UA"/>
         </w:rPr>
         <w:t xml:space="preserve"> </w:t>
       </w:r>
@@ -1208,7 +1384,7 @@
         <w:rPr>
           <w:sz w:val="32"/>
           <w:szCs w:val="32"/>
-          <w:lang w:val="en-US"/>
+          <w:lang w:val="uk-UA"/>
         </w:rPr>
         <w:t xml:space="preserve"> = </w:t>
       </w:r>
@@ -1219,9 +1395,25 @@
           <w:szCs w:val="32"/>
           <w:lang w:val="en-US"/>
         </w:rPr>
-        <w:t>rnd.Next</w:t>
+        <w:t>rnd</w:t>
       </w:r>
       <w:proofErr w:type="spellEnd"/>
+      <w:r>
+        <w:rPr>
+          <w:sz w:val="32"/>
+          <w:szCs w:val="32"/>
+          <w:lang w:val="uk-UA"/>
+        </w:rPr>
+        <w:t>.</w:t>
+      </w:r>
+      <w:r>
+        <w:rPr>
+          <w:sz w:val="32"/>
+          <w:szCs w:val="32"/>
+          <w:lang w:val="en-US"/>
+        </w:rPr>
+        <w:t>Next</w:t>
+      </w:r>
       <w:r>
         <w:rPr>
           <w:sz w:val="32"/>
@@ -2031,7 +2223,25 @@
           <w:szCs w:val="32"/>
           <w:lang w:val="en-US"/>
         </w:rPr>
-        <w:t>RNGCryptoServiceProvider.GetBytes</w:t>
+        <w:t>RNGCryptoServiceProvider</w:t>
+      </w:r>
+      <w:proofErr w:type="spellEnd"/>
+      <w:r>
+        <w:rPr>
+          <w:sz w:val="32"/>
+          <w:szCs w:val="32"/>
+          <w:lang w:val="uk-UA"/>
+        </w:rPr>
+        <w:t>.</w:t>
+      </w:r>
+      <w:proofErr w:type="spellStart"/>
+      <w:r>
+        <w:rPr>
+          <w:sz w:val="32"/>
+          <w:szCs w:val="32"/>
+          <w:lang w:val="en-US"/>
+        </w:rPr>
+        <w:t>GetBytes</w:t>
       </w:r>
       <w:proofErr w:type="spellEnd"/>
       <w:r>
@@ -2141,7 +2351,41 @@
           <w:szCs w:val="32"/>
           <w:lang w:val="uk-UA"/>
         </w:rPr>
-        <w:t>прибравши цей ряд, залишиться лише вже зашифрований висновок</w:t>
+        <w:t>прибравш</w:t>
+      </w:r>
+      <w:r>
+        <w:rPr>
+          <w:sz w:val="32"/>
+          <w:szCs w:val="32"/>
+          <w:lang w:val="uk-UA"/>
+        </w:rPr>
+        <w:t xml:space="preserve">и цей ряд, залишиться лише </w:t>
+      </w:r>
+      <w:proofErr w:type="spellStart"/>
+      <w:r>
+        <w:rPr>
+          <w:sz w:val="32"/>
+          <w:szCs w:val="32"/>
+          <w:lang w:val="uk-UA"/>
+        </w:rPr>
+        <w:t>криптографично</w:t>
+      </w:r>
+      <w:proofErr w:type="spellEnd"/>
+      <w:r>
+        <w:rPr>
+          <w:sz w:val="32"/>
+          <w:szCs w:val="32"/>
+          <w:lang w:val="uk-UA"/>
+        </w:rPr>
+        <w:t xml:space="preserve"> стійкий</w:t>
+      </w:r>
+      <w:r>
+        <w:rPr>
+          <w:sz w:val="32"/>
+          <w:szCs w:val="32"/>
+          <w:lang w:val="uk-UA"/>
+        </w:rPr>
+        <w:t xml:space="preserve"> висновок</w:t>
       </w:r>
       <w:r>
         <w:rPr>
@@ -2166,7 +2410,15 @@
           <w:szCs w:val="32"/>
           <w:lang w:val="en-US"/>
         </w:rPr>
-        <w:t>Convert.ToBase64String(</w:t>
+        <w:t>Convert</w:t>
+      </w:r>
+      <w:r>
+        <w:rPr>
+          <w:sz w:val="32"/>
+          <w:szCs w:val="32"/>
+          <w:lang w:val="uk-UA"/>
+        </w:rPr>
+        <w:t>.</w:t>
       </w:r>
       <w:proofErr w:type="spellStart"/>
       <w:r>
@@ -2175,7 +2427,7 @@
           <w:szCs w:val="32"/>
           <w:lang w:val="en-US"/>
         </w:rPr>
-        <w:t>Random.GeneratorRndNum</w:t>
+        <w:t>ToBase</w:t>
       </w:r>
       <w:proofErr w:type="spellEnd"/>
       <w:r>
@@ -2184,6 +2436,56 @@
           <w:szCs w:val="32"/>
           <w:lang w:val="uk-UA"/>
         </w:rPr>
+        <w:t>64</w:t>
+      </w:r>
+      <w:r>
+        <w:rPr>
+          <w:sz w:val="32"/>
+          <w:szCs w:val="32"/>
+          <w:lang w:val="en-US"/>
+        </w:rPr>
+        <w:t>String</w:t>
+      </w:r>
+      <w:r>
+        <w:rPr>
+          <w:sz w:val="32"/>
+          <w:szCs w:val="32"/>
+          <w:lang w:val="uk-UA"/>
+        </w:rPr>
+        <w:t>(</w:t>
+      </w:r>
+      <w:r>
+        <w:rPr>
+          <w:sz w:val="32"/>
+          <w:szCs w:val="32"/>
+          <w:lang w:val="en-US"/>
+        </w:rPr>
+        <w:t>Random</w:t>
+      </w:r>
+      <w:r>
+        <w:rPr>
+          <w:sz w:val="32"/>
+          <w:szCs w:val="32"/>
+          <w:lang w:val="uk-UA"/>
+        </w:rPr>
+        <w:t>.</w:t>
+      </w:r>
+      <w:proofErr w:type="spellStart"/>
+      <w:r>
+        <w:rPr>
+          <w:sz w:val="32"/>
+          <w:szCs w:val="32"/>
+          <w:lang w:val="en-US"/>
+        </w:rPr>
+        <w:t>GeneratorRndNum</w:t>
+      </w:r>
+      <w:proofErr w:type="spellEnd"/>
+      <w:r>
+        <w:rPr>
+          <w:sz w:val="32"/>
+          <w:szCs w:val="32"/>
+          <w:lang w:val="uk-UA"/>
+        </w:rPr>
         <w:t xml:space="preserve">(32)) - </w:t>
       </w:r>
       <w:r>
@@ -2338,15 +2640,35 @@
           <w:szCs w:val="32"/>
           <w:lang w:val="uk-UA"/>
         </w:rPr>
-        <w:t>ільшимо кількість символів у заш</w:t>
-      </w:r>
-      <w:r>
-        <w:rPr>
-          <w:sz w:val="32"/>
-          <w:szCs w:val="32"/>
-          <w:lang w:val="uk-UA"/>
-        </w:rPr>
-        <w:t>ифрованому рядку.</w:t>
+        <w:t xml:space="preserve">ільшимо кількість символів у </w:t>
+      </w:r>
+      <w:proofErr w:type="spellStart"/>
+      <w:r>
+        <w:rPr>
+          <w:sz w:val="32"/>
+          <w:szCs w:val="32"/>
+          <w:lang w:val="uk-UA"/>
+        </w:rPr>
+        <w:t>криптографічно</w:t>
+      </w:r>
+      <w:proofErr w:type="spellEnd"/>
+      <w:r>
+        <w:rPr>
+          <w:sz w:val="32"/>
+          <w:szCs w:val="32"/>
+          <w:lang w:val="uk-UA"/>
+        </w:rPr>
+        <w:t xml:space="preserve"> стійкому</w:t>
+      </w:r>
+      <w:bookmarkStart w:id="0" w:name="_GoBack"/>
+      <w:bookmarkEnd w:id="0"/>
+      <w:r>
+        <w:rPr>
+          <w:sz w:val="32"/>
+          <w:szCs w:val="32"/>
+          <w:lang w:val="uk-UA"/>
+        </w:rPr>
+        <w:t xml:space="preserve"> рядку.</w:t>
       </w:r>
     </w:p>
     <w:p>
@@ -2620,8 +2942,6 @@
         </w:rPr>
         <w:t xml:space="preserve"> безпечний, тому це найкращий варіант для криптографічних завдань. </w:t>
       </w:r>
-      <w:bookmarkStart w:id="0" w:name="_GoBack"/>
-      <w:bookmarkEnd w:id="0"/>
     </w:p>
     <w:p>
       <w:pPr>
@@ -3228,6 +3548,7 @@
   <w:style w:type="character" w:default="1" w:styleId="a0">
     <w:name w:val="Default Paragraph Font"/>
     <w:uiPriority w:val="1"/>
+    <w:semiHidden/>
     <w:unhideWhenUsed/>
   </w:style>
   <w:style w:type="table" w:default="1" w:styleId="a1">

</xml_diff>